<commit_message>
Doc Updates 16 May
</commit_message>
<xml_diff>
--- a/Phase_II/Final_Dissertation/Document_Body.docx
+++ b/Phase_II/Final_Dissertation/Document_Body.docx
@@ -377,25 +377,7 @@
           <w:sz w:val="24"/>
           <w:szCs w:val="24"/>
         </w:rPr>
-        <w:t xml:space="preserve"> </w:t>
-      </w:r>
-      <w:proofErr w:type="gramStart"/>
-      <w:r>
-        <w:rPr>
-          <w:rFonts w:ascii="Times New Roman" w:hAnsi="Times New Roman" w:cs="Times New Roman"/>
-          <w:sz w:val="24"/>
-          <w:szCs w:val="24"/>
-        </w:rPr>
-        <w:t>Refining</w:t>
-      </w:r>
-      <w:proofErr w:type="gramEnd"/>
-      <w:r>
-        <w:rPr>
-          <w:rFonts w:ascii="Times New Roman" w:hAnsi="Times New Roman" w:cs="Times New Roman"/>
-          <w:sz w:val="24"/>
-          <w:szCs w:val="24"/>
-        </w:rPr>
-        <w:t xml:space="preserve"> the algorithms and the observation that the machine learns to improve the future prediction over time.</w:t>
+        <w:t xml:space="preserve"> Refining the algorithms and the observation that the machine learns to improve the future prediction over time.</w:t>
       </w:r>
     </w:p>
     <w:p>
@@ -522,7 +504,7 @@
                     </pic:cNvPicPr>
                   </pic:nvPicPr>
                   <pic:blipFill>
-                    <a:blip r:embed="rId7">
+                    <a:blip r:embed="rId8">
                       <a:extLst>
                         <a:ext uri="{28A0092B-C50C-407E-A947-70E740481C1C}">
                           <a14:useLocalDpi xmlns:a14="http://schemas.microsoft.com/office/drawing/2010/main" val="0"/>
@@ -1779,7 +1761,7 @@
                     </pic:cNvPicPr>
                   </pic:nvPicPr>
                   <pic:blipFill>
-                    <a:blip r:embed="rId8">
+                    <a:blip r:embed="rId9">
                       <a:extLst>
                         <a:ext uri="{28A0092B-C50C-407E-A947-70E740481C1C}">
                           <a14:useLocalDpi xmlns:a14="http://schemas.microsoft.com/office/drawing/2010/main" val="0"/>
@@ -2650,6 +2632,47 @@
     <w:p>
       <w:pPr>
         <w:spacing w:line="240" w:lineRule="auto"/>
+        <w:ind w:firstLine="1134"/>
+        <w:jc w:val="both"/>
+        <w:rPr>
+          <w:rFonts w:ascii="Times New Roman" w:hAnsi="Times New Roman" w:cs="Times New Roman"/>
+          <w:color w:val="333333"/>
+          <w:sz w:val="24"/>
+          <w:szCs w:val="24"/>
+          <w:shd w:val="clear" w:color="auto" w:fill="FFFFFF"/>
+          <w:lang w:val="en-IN"/>
+        </w:rPr>
+      </w:pPr>
+    </w:p>
+    <w:p>
+      <w:pPr>
+        <w:spacing w:line="240" w:lineRule="auto"/>
+        <w:ind w:firstLine="1134"/>
+        <w:jc w:val="both"/>
+        <w:rPr>
+          <w:rFonts w:ascii="Times New Roman" w:hAnsi="Times New Roman" w:cs="Times New Roman"/>
+          <w:color w:val="333333"/>
+          <w:sz w:val="24"/>
+          <w:szCs w:val="24"/>
+          <w:shd w:val="clear" w:color="auto" w:fill="FFFFFF"/>
+          <w:lang w:val="en-IN"/>
+        </w:rPr>
+      </w:pPr>
+      <w:r>
+        <w:rPr>
+          <w:rFonts w:ascii="Times New Roman" w:hAnsi="Times New Roman" w:cs="Times New Roman"/>
+          <w:color w:val="333333"/>
+          <w:sz w:val="24"/>
+          <w:szCs w:val="24"/>
+          <w:shd w:val="clear" w:color="auto" w:fill="FFFFFF"/>
+          <w:lang w:val="en-IN"/>
+        </w:rPr>
+        <w:t>Generally in the paradigm of machine learning, two types of use cases are presented, one of them being classification and the other being regression. Both classification and regression are methodologies for predicting class labels, with a very small difference among them. When it comes to the classification model, the model tends to predict discrete labels for classes. On the other hand, when using a regression model, the labels to be predicted are continuous in nature.</w:t>
+      </w:r>
+    </w:p>
+    <w:p>
+      <w:pPr>
+        <w:spacing w:line="240" w:lineRule="auto"/>
         <w:jc w:val="both"/>
         <w:rPr>
           <w:rFonts w:ascii="Times New Roman" w:hAnsi="Times New Roman" w:cs="Times New Roman"/>
@@ -2701,7 +2724,7 @@
                     </pic:cNvPicPr>
                   </pic:nvPicPr>
                   <pic:blipFill>
-                    <a:blip r:embed="rId9" cstate="print">
+                    <a:blip r:embed="rId10" cstate="print">
                       <a:extLst>
                         <a:ext uri="{28A0092B-C50C-407E-A947-70E740481C1C}">
                           <a14:useLocalDpi xmlns:a14="http://schemas.microsoft.com/office/drawing/2010/main" val="0"/>
@@ -2822,6 +2845,7 @@
     <w:p>
       <w:pPr>
         <w:spacing w:line="240" w:lineRule="auto"/>
+        <w:jc w:val="center"/>
         <w:rPr>
           <w:rFonts w:ascii="Times New Roman" w:hAnsi="Times New Roman" w:cs="Times New Roman"/>
           <w:b/>
@@ -2832,6 +2856,90 @@
           <w:lang w:val="en-IN"/>
         </w:rPr>
       </w:pPr>
+      <w:r>
+        <w:rPr>
+          <w:rFonts w:ascii="Times New Roman" w:hAnsi="Times New Roman" w:cs="Times New Roman"/>
+          <w:noProof/>
+          <w:color w:val="333333"/>
+          <w:sz w:val="24"/>
+          <w:szCs w:val="24"/>
+          <w:shd w:val="clear" w:color="auto" w:fill="FFFFFF"/>
+        </w:rPr>
+        <w:lastRenderedPageBreak/>
+        <w:drawing>
+          <wp:inline distT="0" distB="0" distL="0" distR="0" wp14:anchorId="125DB202" wp14:editId="2F82B525">
+            <wp:extent cx="2926080" cy="1217195"/>
+            <wp:effectExtent l="0" t="0" r="7620" b="2540"/>
+            <wp:docPr id="6" name="Picture 6"/>
+            <wp:cNvGraphicFramePr>
+              <a:graphicFrameLocks xmlns:a="http://schemas.openxmlformats.org/drawingml/2006/main" noChangeAspect="1"/>
+            </wp:cNvGraphicFramePr>
+            <a:graphic xmlns:a="http://schemas.openxmlformats.org/drawingml/2006/main">
+              <a:graphicData uri="http://schemas.openxmlformats.org/drawingml/2006/picture">
+                <pic:pic xmlns:pic="http://schemas.openxmlformats.org/drawingml/2006/picture">
+                  <pic:nvPicPr>
+                    <pic:cNvPr id="0" name="Picture 5"/>
+                    <pic:cNvPicPr>
+                      <a:picLocks noChangeAspect="1" noChangeArrowheads="1"/>
+                    </pic:cNvPicPr>
+                  </pic:nvPicPr>
+                  <pic:blipFill>
+                    <a:blip r:embed="rId11" cstate="print">
+                      <a:extLst>
+                        <a:ext uri="{28A0092B-C50C-407E-A947-70E740481C1C}">
+                          <a14:useLocalDpi xmlns:a14="http://schemas.microsoft.com/office/drawing/2010/main" val="0"/>
+                        </a:ext>
+                      </a:extLst>
+                    </a:blip>
+                    <a:srcRect/>
+                    <a:stretch>
+                      <a:fillRect/>
+                    </a:stretch>
+                  </pic:blipFill>
+                  <pic:spPr bwMode="auto">
+                    <a:xfrm>
+                      <a:off x="0" y="0"/>
+                      <a:ext cx="2937771" cy="1222058"/>
+                    </a:xfrm>
+                    <a:prstGeom prst="rect">
+                      <a:avLst/>
+                    </a:prstGeom>
+                    <a:noFill/>
+                    <a:ln>
+                      <a:noFill/>
+                    </a:ln>
+                  </pic:spPr>
+                </pic:pic>
+              </a:graphicData>
+            </a:graphic>
+          </wp:inline>
+        </w:drawing>
+      </w:r>
+    </w:p>
+    <w:p>
+      <w:pPr>
+        <w:spacing w:line="240" w:lineRule="auto"/>
+        <w:jc w:val="center"/>
+        <w:rPr>
+          <w:rFonts w:ascii="Times New Roman" w:hAnsi="Times New Roman" w:cs="Times New Roman"/>
+          <w:color w:val="333333"/>
+          <w:sz w:val="24"/>
+          <w:szCs w:val="24"/>
+          <w:shd w:val="clear" w:color="auto" w:fill="FFFFFF"/>
+          <w:lang w:val="en-IN"/>
+        </w:rPr>
+      </w:pPr>
+      <w:r>
+        <w:rPr>
+          <w:rFonts w:ascii="Times New Roman" w:hAnsi="Times New Roman" w:cs="Times New Roman"/>
+          <w:color w:val="333333"/>
+          <w:sz w:val="24"/>
+          <w:szCs w:val="24"/>
+          <w:shd w:val="clear" w:color="auto" w:fill="FFFFFF"/>
+          <w:lang w:val="en-IN"/>
+        </w:rPr>
+        <w:t>Fig. 2.3 Organizing input dataset into known classes [11]</w:t>
+      </w:r>
     </w:p>
     <w:p>
       <w:pPr>
@@ -2927,7 +3035,6 @@
           <w:shd w:val="clear" w:color="auto" w:fill="FFFFFF"/>
           <w:lang w:val="en-IN"/>
         </w:rPr>
-        <w:lastRenderedPageBreak/>
         <w:t xml:space="preserve">The process of learning generally contains two parts, learning or training, and testing. During the process of </w:t>
       </w:r>
       <w:r>
@@ -3050,7 +3157,7 @@
                     </pic:cNvPicPr>
                   </pic:nvPicPr>
                   <pic:blipFill>
-                    <a:blip r:embed="rId10">
+                    <a:blip r:embed="rId12">
                       <a:extLst>
                         <a:ext uri="{28A0092B-C50C-407E-A947-70E740481C1C}">
                           <a14:useLocalDpi xmlns:a14="http://schemas.microsoft.com/office/drawing/2010/main" val="0"/>
@@ -3104,7 +3211,18 @@
           <w:shd w:val="clear" w:color="auto" w:fill="FFFFFF"/>
           <w:lang w:val="en-IN"/>
         </w:rPr>
-        <w:t>Fig. 2.3 A pictorial representation of a supervised learning process [13]</w:t>
+        <w:t>Fig. 2.4</w:t>
+      </w:r>
+      <w:r>
+        <w:rPr>
+          <w:rFonts w:ascii="Times New Roman" w:hAnsi="Times New Roman" w:cs="Times New Roman"/>
+          <w:color w:val="333333"/>
+          <w:sz w:val="24"/>
+          <w:szCs w:val="24"/>
+          <w:shd w:val="clear" w:color="auto" w:fill="FFFFFF"/>
+          <w:lang w:val="en-IN"/>
+        </w:rPr>
+        <w:t xml:space="preserve"> A pictorial representation of a supervised learning process [13]</w:t>
       </w:r>
     </w:p>
     <w:p>
@@ -3130,10 +3248,1572 @@
           <w:shd w:val="clear" w:color="auto" w:fill="FFFFFF"/>
           <w:lang w:val="en-IN"/>
         </w:rPr>
-        <w:t xml:space="preserve">A supervised learning approach uses a dataset that tends to contain a collection of features and the corresponding labels and for the testing part of the algorithm, the labels are predicted by the learning algorithm or the learner. </w:t>
+        <w:t xml:space="preserve">A supervised learning approach uses a dataset that tends to contain a collection of </w:t>
+      </w:r>
+      <w:r>
+        <w:rPr>
+          <w:rFonts w:ascii="Times New Roman" w:hAnsi="Times New Roman" w:cs="Times New Roman"/>
+          <w:i/>
+          <w:color w:val="333333"/>
+          <w:sz w:val="24"/>
+          <w:szCs w:val="24"/>
+          <w:shd w:val="clear" w:color="auto" w:fill="FFFFFF"/>
+          <w:lang w:val="en-IN"/>
+        </w:rPr>
+        <w:t>features</w:t>
+      </w:r>
+      <w:r>
+        <w:rPr>
+          <w:rFonts w:ascii="Times New Roman" w:hAnsi="Times New Roman" w:cs="Times New Roman"/>
+          <w:color w:val="333333"/>
+          <w:sz w:val="24"/>
+          <w:szCs w:val="24"/>
+          <w:shd w:val="clear" w:color="auto" w:fill="FFFFFF"/>
+          <w:lang w:val="en-IN"/>
+        </w:rPr>
+        <w:t xml:space="preserve"> and the corresponding labels and for the testing part of the algorithm, the </w:t>
+      </w:r>
+      <w:r>
+        <w:rPr>
+          <w:rFonts w:ascii="Times New Roman" w:hAnsi="Times New Roman" w:cs="Times New Roman"/>
+          <w:i/>
+          <w:color w:val="333333"/>
+          <w:sz w:val="24"/>
+          <w:szCs w:val="24"/>
+          <w:shd w:val="clear" w:color="auto" w:fill="FFFFFF"/>
+          <w:lang w:val="en-IN"/>
+        </w:rPr>
+        <w:t>labels</w:t>
+      </w:r>
+      <w:r>
+        <w:rPr>
+          <w:rFonts w:ascii="Times New Roman" w:hAnsi="Times New Roman" w:cs="Times New Roman"/>
+          <w:color w:val="333333"/>
+          <w:sz w:val="24"/>
+          <w:szCs w:val="24"/>
+          <w:shd w:val="clear" w:color="auto" w:fill="FFFFFF"/>
+          <w:lang w:val="en-IN"/>
+        </w:rPr>
+        <w:t xml:space="preserve"> are predicted by the learning algorithm or the </w:t>
+      </w:r>
+      <w:r>
+        <w:rPr>
+          <w:rFonts w:ascii="Times New Roman" w:hAnsi="Times New Roman" w:cs="Times New Roman"/>
+          <w:i/>
+          <w:color w:val="333333"/>
+          <w:sz w:val="24"/>
+          <w:szCs w:val="24"/>
+          <w:shd w:val="clear" w:color="auto" w:fill="FFFFFF"/>
+          <w:lang w:val="en-IN"/>
+        </w:rPr>
+        <w:t>learner</w:t>
+      </w:r>
+      <w:r>
+        <w:rPr>
+          <w:rFonts w:ascii="Times New Roman" w:hAnsi="Times New Roman" w:cs="Times New Roman"/>
+          <w:color w:val="333333"/>
+          <w:sz w:val="24"/>
+          <w:szCs w:val="24"/>
+          <w:shd w:val="clear" w:color="auto" w:fill="FFFFFF"/>
+          <w:lang w:val="en-IN"/>
+        </w:rPr>
+        <w:t xml:space="preserve">. </w:t>
+      </w:r>
+      <w:r>
+        <w:rPr>
+          <w:rFonts w:ascii="Times New Roman" w:hAnsi="Times New Roman" w:cs="Times New Roman"/>
+          <w:color w:val="333333"/>
+          <w:sz w:val="24"/>
+          <w:szCs w:val="24"/>
+          <w:shd w:val="clear" w:color="auto" w:fill="FFFFFF"/>
+          <w:lang w:val="en-IN"/>
+        </w:rPr>
+        <w:t xml:space="preserve">The aim is to create an estimation system that when given a set of features will be able to predict the corresponding label to the features. </w:t>
+      </w:r>
+      <w:r>
+        <w:rPr>
+          <w:rFonts w:ascii="Times New Roman" w:hAnsi="Times New Roman" w:cs="Times New Roman"/>
+          <w:color w:val="333333"/>
+          <w:sz w:val="24"/>
+          <w:szCs w:val="24"/>
+          <w:shd w:val="clear" w:color="auto" w:fill="FFFFFF"/>
+          <w:lang w:val="en-IN"/>
+        </w:rPr>
+        <w:t xml:space="preserve">The way the prediction system learns and corrects itself is by comparing the output it generates to what the expected outputs are and thus finding corresponding errors. It then rectifies the parameters of the model accordingly. </w:t>
+      </w:r>
+    </w:p>
+    <w:p>
+      <w:pPr>
+        <w:spacing w:line="240" w:lineRule="auto"/>
+        <w:jc w:val="center"/>
+        <w:rPr>
+          <w:rFonts w:ascii="Times New Roman" w:hAnsi="Times New Roman" w:cs="Times New Roman"/>
+          <w:color w:val="333333"/>
+          <w:sz w:val="24"/>
+          <w:szCs w:val="24"/>
+          <w:shd w:val="clear" w:color="auto" w:fill="FFFFFF"/>
+          <w:lang w:val="en-IN"/>
+        </w:rPr>
+      </w:pPr>
+    </w:p>
+    <w:p>
+      <w:pPr>
+        <w:spacing w:line="240" w:lineRule="auto"/>
+        <w:jc w:val="center"/>
+        <w:rPr>
+          <w:rFonts w:ascii="Times New Roman" w:hAnsi="Times New Roman" w:cs="Times New Roman"/>
+          <w:color w:val="333333"/>
+          <w:sz w:val="24"/>
+          <w:szCs w:val="24"/>
+          <w:shd w:val="clear" w:color="auto" w:fill="FFFFFF"/>
+          <w:lang w:val="en-IN"/>
+        </w:rPr>
+      </w:pPr>
+      <w:r>
+        <w:rPr>
+          <w:rFonts w:ascii="Times New Roman" w:hAnsi="Times New Roman" w:cs="Times New Roman"/>
+          <w:noProof/>
+          <w:color w:val="333333"/>
+          <w:sz w:val="24"/>
+          <w:szCs w:val="24"/>
+          <w:shd w:val="clear" w:color="auto" w:fill="FFFFFF"/>
+        </w:rPr>
+        <w:lastRenderedPageBreak/>
+        <w:drawing>
+          <wp:inline distT="0" distB="0" distL="0" distR="0">
+            <wp:extent cx="3590925" cy="2393950"/>
+            <wp:effectExtent l="0" t="0" r="9525" b="6350"/>
+            <wp:docPr id="5" name="Picture 5"/>
+            <wp:cNvGraphicFramePr>
+              <a:graphicFrameLocks xmlns:a="http://schemas.openxmlformats.org/drawingml/2006/main" noChangeAspect="1"/>
+            </wp:cNvGraphicFramePr>
+            <a:graphic xmlns:a="http://schemas.openxmlformats.org/drawingml/2006/main">
+              <a:graphicData uri="http://schemas.openxmlformats.org/drawingml/2006/picture">
+                <pic:pic xmlns:pic="http://schemas.openxmlformats.org/drawingml/2006/picture">
+                  <pic:nvPicPr>
+                    <pic:cNvPr id="0" name="Picture 4"/>
+                    <pic:cNvPicPr>
+                      <a:picLocks noChangeAspect="1" noChangeArrowheads="1"/>
+                    </pic:cNvPicPr>
+                  </pic:nvPicPr>
+                  <pic:blipFill>
+                    <a:blip r:embed="rId13">
+                      <a:extLst>
+                        <a:ext uri="{28A0092B-C50C-407E-A947-70E740481C1C}">
+                          <a14:useLocalDpi xmlns:a14="http://schemas.microsoft.com/office/drawing/2010/main" val="0"/>
+                        </a:ext>
+                      </a:extLst>
+                    </a:blip>
+                    <a:srcRect/>
+                    <a:stretch>
+                      <a:fillRect/>
+                    </a:stretch>
+                  </pic:blipFill>
+                  <pic:spPr bwMode="auto">
+                    <a:xfrm>
+                      <a:off x="0" y="0"/>
+                      <a:ext cx="3590925" cy="2393950"/>
+                    </a:xfrm>
+                    <a:prstGeom prst="rect">
+                      <a:avLst/>
+                    </a:prstGeom>
+                    <a:noFill/>
+                    <a:ln>
+                      <a:noFill/>
+                    </a:ln>
+                  </pic:spPr>
+                </pic:pic>
+              </a:graphicData>
+            </a:graphic>
+          </wp:inline>
+        </w:drawing>
+      </w:r>
+    </w:p>
+    <w:p>
+      <w:pPr>
+        <w:spacing w:line="240" w:lineRule="auto"/>
+        <w:jc w:val="center"/>
+        <w:rPr>
+          <w:rFonts w:ascii="Times New Roman" w:hAnsi="Times New Roman" w:cs="Times New Roman"/>
+          <w:color w:val="333333"/>
+          <w:sz w:val="24"/>
+          <w:szCs w:val="24"/>
+          <w:shd w:val="clear" w:color="auto" w:fill="FFFFFF"/>
+          <w:lang w:val="en-IN"/>
+        </w:rPr>
+      </w:pPr>
+      <w:r>
+        <w:rPr>
+          <w:rFonts w:ascii="Times New Roman" w:hAnsi="Times New Roman" w:cs="Times New Roman"/>
+          <w:color w:val="333333"/>
+          <w:sz w:val="24"/>
+          <w:szCs w:val="24"/>
+          <w:shd w:val="clear" w:color="auto" w:fill="FFFFFF"/>
+          <w:lang w:val="en-IN"/>
+        </w:rPr>
+        <w:t>Fig</w:t>
+      </w:r>
+      <w:r>
+        <w:rPr>
+          <w:rFonts w:ascii="Times New Roman" w:hAnsi="Times New Roman" w:cs="Times New Roman"/>
+          <w:color w:val="333333"/>
+          <w:sz w:val="24"/>
+          <w:szCs w:val="24"/>
+          <w:shd w:val="clear" w:color="auto" w:fill="FFFFFF"/>
+          <w:lang w:val="en-IN"/>
+        </w:rPr>
+        <w:t>. 2.5</w:t>
+      </w:r>
+      <w:r>
+        <w:rPr>
+          <w:rFonts w:ascii="Times New Roman" w:hAnsi="Times New Roman" w:cs="Times New Roman"/>
+          <w:color w:val="333333"/>
+          <w:sz w:val="24"/>
+          <w:szCs w:val="24"/>
+          <w:shd w:val="clear" w:color="auto" w:fill="FFFFFF"/>
+          <w:lang w:val="en-IN"/>
+        </w:rPr>
+        <w:t xml:space="preserve"> A pictorial representation of a Supervised model [13]</w:t>
+      </w:r>
+    </w:p>
+    <w:p>
+      <w:pPr>
+        <w:spacing w:line="240" w:lineRule="auto"/>
+        <w:ind w:firstLine="1134"/>
+        <w:jc w:val="both"/>
+        <w:rPr>
+          <w:rFonts w:ascii="Times New Roman" w:hAnsi="Times New Roman" w:cs="Times New Roman"/>
+          <w:color w:val="333333"/>
+          <w:sz w:val="24"/>
+          <w:szCs w:val="24"/>
+          <w:shd w:val="clear" w:color="auto" w:fill="FFFFFF"/>
+          <w:lang w:val="en-IN"/>
+        </w:rPr>
+      </w:pPr>
+      <w:r>
+        <w:rPr>
+          <w:rFonts w:ascii="Times New Roman" w:hAnsi="Times New Roman" w:cs="Times New Roman"/>
+          <w:color w:val="333333"/>
+          <w:sz w:val="24"/>
+          <w:szCs w:val="24"/>
+          <w:shd w:val="clear" w:color="auto" w:fill="FFFFFF"/>
+          <w:lang w:val="en-IN"/>
+        </w:rPr>
+        <w:t xml:space="preserve">Some of the most used supervised learning </w:t>
+      </w:r>
+      <w:r>
+        <w:rPr>
+          <w:rFonts w:ascii="Times New Roman" w:hAnsi="Times New Roman" w:cs="Times New Roman"/>
+          <w:color w:val="333333"/>
+          <w:sz w:val="24"/>
+          <w:szCs w:val="24"/>
+          <w:shd w:val="clear" w:color="auto" w:fill="FFFFFF"/>
+          <w:lang w:val="en-IN"/>
+        </w:rPr>
+        <w:t xml:space="preserve">[14] </w:t>
+      </w:r>
+      <w:r>
+        <w:rPr>
+          <w:rFonts w:ascii="Times New Roman" w:hAnsi="Times New Roman" w:cs="Times New Roman"/>
+          <w:color w:val="333333"/>
+          <w:sz w:val="24"/>
+          <w:szCs w:val="24"/>
+          <w:shd w:val="clear" w:color="auto" w:fill="FFFFFF"/>
+          <w:lang w:val="en-IN"/>
+        </w:rPr>
+        <w:t xml:space="preserve">algorithms </w:t>
+      </w:r>
+      <w:r>
+        <w:rPr>
+          <w:rFonts w:ascii="Times New Roman" w:hAnsi="Times New Roman" w:cs="Times New Roman"/>
+          <w:color w:val="333333"/>
+          <w:sz w:val="24"/>
+          <w:szCs w:val="24"/>
+          <w:shd w:val="clear" w:color="auto" w:fill="FFFFFF"/>
+          <w:lang w:val="en-IN"/>
+        </w:rPr>
+        <w:t>used</w:t>
+      </w:r>
+      <w:r>
+        <w:rPr>
+          <w:rFonts w:ascii="Times New Roman" w:hAnsi="Times New Roman" w:cs="Times New Roman"/>
+          <w:color w:val="333333"/>
+          <w:sz w:val="24"/>
+          <w:szCs w:val="24"/>
+          <w:shd w:val="clear" w:color="auto" w:fill="FFFFFF"/>
+          <w:lang w:val="en-IN"/>
+        </w:rPr>
+        <w:t xml:space="preserve"> mainly</w:t>
+      </w:r>
+      <w:r>
+        <w:rPr>
+          <w:rFonts w:ascii="Times New Roman" w:hAnsi="Times New Roman" w:cs="Times New Roman"/>
+          <w:color w:val="333333"/>
+          <w:sz w:val="24"/>
+          <w:szCs w:val="24"/>
+          <w:shd w:val="clear" w:color="auto" w:fill="FFFFFF"/>
+          <w:lang w:val="en-IN"/>
+        </w:rPr>
+        <w:t xml:space="preserve"> are </w:t>
+      </w:r>
+      <w:r>
+        <w:rPr>
+          <w:rFonts w:ascii="Times New Roman" w:hAnsi="Times New Roman" w:cs="Times New Roman"/>
+          <w:color w:val="333333"/>
+          <w:sz w:val="24"/>
+          <w:szCs w:val="24"/>
+          <w:shd w:val="clear" w:color="auto" w:fill="FFFFFF"/>
+          <w:lang w:val="en-IN"/>
+        </w:rPr>
+        <w:t xml:space="preserve">for the purpose of classification </w:t>
+      </w:r>
+      <w:r>
+        <w:rPr>
+          <w:rFonts w:ascii="Times New Roman" w:hAnsi="Times New Roman" w:cs="Times New Roman"/>
+          <w:color w:val="333333"/>
+          <w:sz w:val="24"/>
+          <w:szCs w:val="24"/>
+          <w:shd w:val="clear" w:color="auto" w:fill="FFFFFF"/>
+          <w:lang w:val="en-IN"/>
+        </w:rPr>
+        <w:t xml:space="preserve">which </w:t>
+      </w:r>
+      <w:r>
+        <w:rPr>
+          <w:rFonts w:ascii="Times New Roman" w:hAnsi="Times New Roman" w:cs="Times New Roman"/>
+          <w:color w:val="333333"/>
+          <w:sz w:val="24"/>
+          <w:szCs w:val="24"/>
+          <w:shd w:val="clear" w:color="auto" w:fill="FFFFFF"/>
+          <w:lang w:val="en-IN"/>
+        </w:rPr>
+        <w:t>include</w:t>
+      </w:r>
+      <w:r>
+        <w:rPr>
+          <w:rFonts w:ascii="Times New Roman" w:hAnsi="Times New Roman" w:cs="Times New Roman"/>
+          <w:color w:val="333333"/>
+          <w:sz w:val="24"/>
+          <w:szCs w:val="24"/>
+          <w:shd w:val="clear" w:color="auto" w:fill="FFFFFF"/>
+          <w:lang w:val="en-IN"/>
+        </w:rPr>
+        <w:t>s</w:t>
+      </w:r>
+      <w:r>
+        <w:rPr>
+          <w:rFonts w:ascii="Times New Roman" w:hAnsi="Times New Roman" w:cs="Times New Roman"/>
+          <w:color w:val="333333"/>
+          <w:sz w:val="24"/>
+          <w:szCs w:val="24"/>
+          <w:shd w:val="clear" w:color="auto" w:fill="FFFFFF"/>
+          <w:lang w:val="en-IN"/>
+        </w:rPr>
+        <w:t xml:space="preserve"> [15]</w:t>
+      </w:r>
+      <w:r>
+        <w:rPr>
+          <w:rFonts w:ascii="Times New Roman" w:hAnsi="Times New Roman" w:cs="Times New Roman"/>
+          <w:color w:val="333333"/>
+          <w:sz w:val="24"/>
+          <w:szCs w:val="24"/>
+          <w:shd w:val="clear" w:color="auto" w:fill="FFFFFF"/>
+          <w:lang w:val="en-IN"/>
+        </w:rPr>
+        <w:t>: Linear classifiers [1</w:t>
+      </w:r>
+      <w:r>
+        <w:rPr>
+          <w:rFonts w:ascii="Times New Roman" w:hAnsi="Times New Roman" w:cs="Times New Roman"/>
+          <w:color w:val="333333"/>
+          <w:sz w:val="24"/>
+          <w:szCs w:val="24"/>
+          <w:shd w:val="clear" w:color="auto" w:fill="FFFFFF"/>
+          <w:lang w:val="en-IN"/>
+        </w:rPr>
+        <w:t>6</w:t>
+      </w:r>
+      <w:r>
+        <w:rPr>
+          <w:rFonts w:ascii="Times New Roman" w:hAnsi="Times New Roman" w:cs="Times New Roman"/>
+          <w:color w:val="333333"/>
+          <w:sz w:val="24"/>
+          <w:szCs w:val="24"/>
+          <w:shd w:val="clear" w:color="auto" w:fill="FFFFFF"/>
+          <w:lang w:val="en-IN"/>
+        </w:rPr>
+        <w:t>], Naïve</w:t>
+      </w:r>
+      <w:r>
+        <w:rPr>
+          <w:rFonts w:ascii="Times New Roman" w:hAnsi="Times New Roman" w:cs="Times New Roman"/>
+          <w:color w:val="333333"/>
+          <w:sz w:val="24"/>
+          <w:szCs w:val="24"/>
+          <w:shd w:val="clear" w:color="auto" w:fill="FFFFFF"/>
+          <w:lang w:val="en-IN"/>
+        </w:rPr>
+        <w:t xml:space="preserve"> Bayes Classifier</w:t>
+      </w:r>
+      <w:r>
+        <w:rPr>
+          <w:rFonts w:ascii="Times New Roman" w:hAnsi="Times New Roman" w:cs="Times New Roman"/>
+          <w:color w:val="333333"/>
+          <w:sz w:val="24"/>
+          <w:szCs w:val="24"/>
+          <w:shd w:val="clear" w:color="auto" w:fill="FFFFFF"/>
+          <w:lang w:val="en-IN"/>
+        </w:rPr>
+        <w:t xml:space="preserve"> [1</w:t>
+      </w:r>
+      <w:r>
+        <w:rPr>
+          <w:rFonts w:ascii="Times New Roman" w:hAnsi="Times New Roman" w:cs="Times New Roman"/>
+          <w:color w:val="333333"/>
+          <w:sz w:val="24"/>
+          <w:szCs w:val="24"/>
+          <w:shd w:val="clear" w:color="auto" w:fill="FFFFFF"/>
+          <w:lang w:val="en-IN"/>
+        </w:rPr>
+        <w:t>7</w:t>
+      </w:r>
+      <w:r>
+        <w:rPr>
+          <w:rFonts w:ascii="Times New Roman" w:hAnsi="Times New Roman" w:cs="Times New Roman"/>
+          <w:color w:val="333333"/>
+          <w:sz w:val="24"/>
+          <w:szCs w:val="24"/>
+          <w:shd w:val="clear" w:color="auto" w:fill="FFFFFF"/>
+          <w:lang w:val="en-IN"/>
+        </w:rPr>
+        <w:t>], Logistics Regression [1</w:t>
+      </w:r>
+      <w:r>
+        <w:rPr>
+          <w:rFonts w:ascii="Times New Roman" w:hAnsi="Times New Roman" w:cs="Times New Roman"/>
+          <w:color w:val="333333"/>
+          <w:sz w:val="24"/>
+          <w:szCs w:val="24"/>
+          <w:shd w:val="clear" w:color="auto" w:fill="FFFFFF"/>
+          <w:lang w:val="en-IN"/>
+        </w:rPr>
+        <w:t>8</w:t>
+      </w:r>
+      <w:r>
+        <w:rPr>
+          <w:rFonts w:ascii="Times New Roman" w:hAnsi="Times New Roman" w:cs="Times New Roman"/>
+          <w:color w:val="333333"/>
+          <w:sz w:val="24"/>
+          <w:szCs w:val="24"/>
+          <w:shd w:val="clear" w:color="auto" w:fill="FFFFFF"/>
+          <w:lang w:val="en-IN"/>
+        </w:rPr>
+        <w:t>], Perceptron [1</w:t>
+      </w:r>
+      <w:r>
+        <w:rPr>
+          <w:rFonts w:ascii="Times New Roman" w:hAnsi="Times New Roman" w:cs="Times New Roman"/>
+          <w:color w:val="333333"/>
+          <w:sz w:val="24"/>
+          <w:szCs w:val="24"/>
+          <w:shd w:val="clear" w:color="auto" w:fill="FFFFFF"/>
+          <w:lang w:val="en-IN"/>
+        </w:rPr>
+        <w:t>9</w:t>
+      </w:r>
+      <w:r>
+        <w:rPr>
+          <w:rFonts w:ascii="Times New Roman" w:hAnsi="Times New Roman" w:cs="Times New Roman"/>
+          <w:color w:val="333333"/>
+          <w:sz w:val="24"/>
+          <w:szCs w:val="24"/>
+          <w:shd w:val="clear" w:color="auto" w:fill="FFFFFF"/>
+          <w:lang w:val="en-IN"/>
+        </w:rPr>
+        <w:t>]</w:t>
+      </w:r>
+      <w:r>
+        <w:rPr>
+          <w:rFonts w:ascii="Times New Roman" w:hAnsi="Times New Roman" w:cs="Times New Roman"/>
+          <w:color w:val="333333"/>
+          <w:sz w:val="24"/>
+          <w:szCs w:val="24"/>
+          <w:shd w:val="clear" w:color="auto" w:fill="FFFFFF"/>
+          <w:lang w:val="en-IN"/>
+        </w:rPr>
+        <w:t xml:space="preserve"> [20]</w:t>
+      </w:r>
+      <w:r>
+        <w:rPr>
+          <w:rFonts w:ascii="Times New Roman" w:hAnsi="Times New Roman" w:cs="Times New Roman"/>
+          <w:color w:val="333333"/>
+          <w:sz w:val="24"/>
+          <w:szCs w:val="24"/>
+          <w:shd w:val="clear" w:color="auto" w:fill="FFFFFF"/>
+          <w:lang w:val="en-IN"/>
+        </w:rPr>
+        <w:t>, Support Vector Machines [</w:t>
+      </w:r>
+      <w:r>
+        <w:rPr>
+          <w:rFonts w:ascii="Times New Roman" w:hAnsi="Times New Roman" w:cs="Times New Roman"/>
+          <w:color w:val="333333"/>
+          <w:sz w:val="24"/>
+          <w:szCs w:val="24"/>
+          <w:shd w:val="clear" w:color="auto" w:fill="FFFFFF"/>
+          <w:lang w:val="en-IN"/>
+        </w:rPr>
+        <w:t>21</w:t>
+      </w:r>
+      <w:r>
+        <w:rPr>
+          <w:rFonts w:ascii="Times New Roman" w:hAnsi="Times New Roman" w:cs="Times New Roman"/>
+          <w:color w:val="333333"/>
+          <w:sz w:val="24"/>
+          <w:szCs w:val="24"/>
+          <w:shd w:val="clear" w:color="auto" w:fill="FFFFFF"/>
+          <w:lang w:val="en-IN"/>
+        </w:rPr>
+        <w:t>], Decision Tree [2</w:t>
+      </w:r>
+      <w:r>
+        <w:rPr>
+          <w:rFonts w:ascii="Times New Roman" w:hAnsi="Times New Roman" w:cs="Times New Roman"/>
+          <w:color w:val="333333"/>
+          <w:sz w:val="24"/>
+          <w:szCs w:val="24"/>
+          <w:shd w:val="clear" w:color="auto" w:fill="FFFFFF"/>
+          <w:lang w:val="en-IN"/>
+        </w:rPr>
+        <w:t>2</w:t>
+      </w:r>
+      <w:r>
+        <w:rPr>
+          <w:rFonts w:ascii="Times New Roman" w:hAnsi="Times New Roman" w:cs="Times New Roman"/>
+          <w:color w:val="333333"/>
+          <w:sz w:val="24"/>
+          <w:szCs w:val="24"/>
+          <w:shd w:val="clear" w:color="auto" w:fill="FFFFFF"/>
+          <w:lang w:val="en-IN"/>
+        </w:rPr>
+        <w:t>], Random Forest</w:t>
+      </w:r>
+      <w:r>
+        <w:rPr>
+          <w:rFonts w:ascii="Times New Roman" w:hAnsi="Times New Roman" w:cs="Times New Roman"/>
+          <w:color w:val="333333"/>
+          <w:sz w:val="24"/>
+          <w:szCs w:val="24"/>
+          <w:shd w:val="clear" w:color="auto" w:fill="FFFFFF"/>
+          <w:lang w:val="en-IN"/>
+        </w:rPr>
+        <w:t xml:space="preserve"> [2</w:t>
+      </w:r>
+      <w:r>
+        <w:rPr>
+          <w:rFonts w:ascii="Times New Roman" w:hAnsi="Times New Roman" w:cs="Times New Roman"/>
+          <w:color w:val="333333"/>
+          <w:sz w:val="24"/>
+          <w:szCs w:val="24"/>
+          <w:shd w:val="clear" w:color="auto" w:fill="FFFFFF"/>
+          <w:lang w:val="en-IN"/>
+        </w:rPr>
+        <w:t>3</w:t>
+      </w:r>
+      <w:r>
+        <w:rPr>
+          <w:rFonts w:ascii="Times New Roman" w:hAnsi="Times New Roman" w:cs="Times New Roman"/>
+          <w:color w:val="333333"/>
+          <w:sz w:val="24"/>
+          <w:szCs w:val="24"/>
+          <w:shd w:val="clear" w:color="auto" w:fill="FFFFFF"/>
+          <w:lang w:val="en-IN"/>
+        </w:rPr>
+        <w:t>], Artificial Neural Networks [2</w:t>
+      </w:r>
+      <w:r>
+        <w:rPr>
+          <w:rFonts w:ascii="Times New Roman" w:hAnsi="Times New Roman" w:cs="Times New Roman"/>
+          <w:color w:val="333333"/>
+          <w:sz w:val="24"/>
+          <w:szCs w:val="24"/>
+          <w:shd w:val="clear" w:color="auto" w:fill="FFFFFF"/>
+          <w:lang w:val="en-IN"/>
+        </w:rPr>
+        <w:t>4</w:t>
+      </w:r>
+      <w:r>
+        <w:rPr>
+          <w:rFonts w:ascii="Times New Roman" w:hAnsi="Times New Roman" w:cs="Times New Roman"/>
+          <w:color w:val="333333"/>
+          <w:sz w:val="24"/>
+          <w:szCs w:val="24"/>
+          <w:shd w:val="clear" w:color="auto" w:fill="FFFFFF"/>
+          <w:lang w:val="en-IN"/>
+        </w:rPr>
+        <w:t>], Bayesian Networks [2</w:t>
+      </w:r>
+      <w:r>
+        <w:rPr>
+          <w:rFonts w:ascii="Times New Roman" w:hAnsi="Times New Roman" w:cs="Times New Roman"/>
+          <w:color w:val="333333"/>
+          <w:sz w:val="24"/>
+          <w:szCs w:val="24"/>
+          <w:shd w:val="clear" w:color="auto" w:fill="FFFFFF"/>
+          <w:lang w:val="en-IN"/>
+        </w:rPr>
+        <w:t>5</w:t>
+      </w:r>
+      <w:r>
+        <w:rPr>
+          <w:rFonts w:ascii="Times New Roman" w:hAnsi="Times New Roman" w:cs="Times New Roman"/>
+          <w:color w:val="333333"/>
+          <w:sz w:val="24"/>
+          <w:szCs w:val="24"/>
+          <w:shd w:val="clear" w:color="auto" w:fill="FFFFFF"/>
+          <w:lang w:val="en-IN"/>
+        </w:rPr>
+        <w:t>] and much more.</w:t>
+      </w:r>
+      <w:r>
+        <w:rPr>
+          <w:rFonts w:ascii="Times New Roman" w:hAnsi="Times New Roman" w:cs="Times New Roman"/>
+          <w:color w:val="333333"/>
+          <w:sz w:val="24"/>
+          <w:szCs w:val="24"/>
+          <w:shd w:val="clear" w:color="auto" w:fill="FFFFFF"/>
+          <w:lang w:val="en-IN"/>
+        </w:rPr>
+        <w:t xml:space="preserve"> </w:t>
+      </w:r>
+    </w:p>
+    <w:p>
+      <w:pPr>
+        <w:spacing w:line="240" w:lineRule="auto"/>
+        <w:ind w:firstLine="1134"/>
+        <w:jc w:val="both"/>
+        <w:rPr>
+          <w:rFonts w:ascii="Times New Roman" w:hAnsi="Times New Roman" w:cs="Times New Roman"/>
+          <w:color w:val="333333"/>
+          <w:sz w:val="24"/>
+          <w:szCs w:val="24"/>
+          <w:shd w:val="clear" w:color="auto" w:fill="FFFFFF"/>
+          <w:lang w:val="en-IN"/>
+        </w:rPr>
+      </w:pPr>
+    </w:p>
+    <w:p>
+      <w:pPr>
+        <w:spacing w:line="240" w:lineRule="auto"/>
+        <w:ind w:firstLine="1134"/>
+        <w:jc w:val="both"/>
+        <w:rPr>
+          <w:rFonts w:ascii="Times New Roman" w:hAnsi="Times New Roman" w:cs="Times New Roman"/>
+          <w:color w:val="333333"/>
+          <w:sz w:val="24"/>
+          <w:szCs w:val="24"/>
+          <w:shd w:val="clear" w:color="auto" w:fill="FFFFFF"/>
+          <w:lang w:val="en-IN"/>
+        </w:rPr>
+      </w:pPr>
+      <w:r>
+        <w:rPr>
+          <w:rFonts w:ascii="Times New Roman" w:hAnsi="Times New Roman" w:cs="Times New Roman"/>
+          <w:color w:val="333333"/>
+          <w:sz w:val="24"/>
+          <w:szCs w:val="24"/>
+          <w:shd w:val="clear" w:color="auto" w:fill="FFFFFF"/>
+          <w:lang w:val="en-IN"/>
+        </w:rPr>
+        <w:t>Giving a brief idea about what the above methods use, a linear classifier as the name suggests uses a linear decision boundary to segregate the input data into a number of classes. Also, a linear classifier</w:t>
+      </w:r>
+      <w:r>
+        <w:rPr>
+          <w:rFonts w:ascii="Times New Roman" w:hAnsi="Times New Roman" w:cs="Times New Roman"/>
+          <w:color w:val="333333"/>
+          <w:sz w:val="24"/>
+          <w:szCs w:val="24"/>
+          <w:shd w:val="clear" w:color="auto" w:fill="FFFFFF"/>
+          <w:lang w:val="en-IN"/>
+        </w:rPr>
+        <w:t xml:space="preserve"> [26]</w:t>
+      </w:r>
+      <w:r>
+        <w:rPr>
+          <w:rFonts w:ascii="Times New Roman" w:hAnsi="Times New Roman" w:cs="Times New Roman"/>
+          <w:color w:val="333333"/>
+          <w:sz w:val="24"/>
+          <w:szCs w:val="24"/>
+          <w:shd w:val="clear" w:color="auto" w:fill="FFFFFF"/>
+          <w:lang w:val="en-IN"/>
+        </w:rPr>
+        <w:t xml:space="preserve"> tends to solve a linear equation that contains variables as the input features</w:t>
+      </w:r>
+      <w:r>
+        <w:rPr>
+          <w:rFonts w:ascii="Times New Roman" w:hAnsi="Times New Roman" w:cs="Times New Roman"/>
+          <w:color w:val="333333"/>
+          <w:sz w:val="24"/>
+          <w:szCs w:val="24"/>
+          <w:shd w:val="clear" w:color="auto" w:fill="FFFFFF"/>
+          <w:lang w:val="en-IN"/>
+        </w:rPr>
+        <w:t xml:space="preserve"> and is used when speed is a concern for us. Naïve Bayes uses directed acyclic graphs [26] multiple children nodes and one parent node. </w:t>
+      </w:r>
+      <w:r>
+        <w:rPr>
+          <w:rFonts w:ascii="Times New Roman" w:hAnsi="Times New Roman" w:cs="Times New Roman"/>
+          <w:color w:val="333333"/>
+          <w:sz w:val="24"/>
+          <w:szCs w:val="24"/>
+          <w:shd w:val="clear" w:color="auto" w:fill="FFFFFF"/>
+          <w:lang w:val="en-IN"/>
+        </w:rPr>
+        <w:t xml:space="preserve">The naïve </w:t>
+      </w:r>
+      <w:proofErr w:type="spellStart"/>
+      <w:r>
+        <w:rPr>
+          <w:rFonts w:ascii="Times New Roman" w:hAnsi="Times New Roman" w:cs="Times New Roman"/>
+          <w:color w:val="333333"/>
+          <w:sz w:val="24"/>
+          <w:szCs w:val="24"/>
+          <w:shd w:val="clear" w:color="auto" w:fill="FFFFFF"/>
+          <w:lang w:val="en-IN"/>
+        </w:rPr>
+        <w:t>bayes</w:t>
+      </w:r>
+      <w:proofErr w:type="spellEnd"/>
+      <w:r>
+        <w:rPr>
+          <w:rFonts w:ascii="Times New Roman" w:hAnsi="Times New Roman" w:cs="Times New Roman"/>
+          <w:color w:val="333333"/>
+          <w:sz w:val="24"/>
+          <w:szCs w:val="24"/>
+          <w:shd w:val="clear" w:color="auto" w:fill="FFFFFF"/>
+          <w:lang w:val="en-IN"/>
+        </w:rPr>
+        <w:t xml:space="preserve"> classifier inherently assumes that there is independence between th</w:t>
+      </w:r>
+      <w:r>
+        <w:rPr>
+          <w:rFonts w:ascii="Times New Roman" w:hAnsi="Times New Roman" w:cs="Times New Roman"/>
+          <w:color w:val="333333"/>
+          <w:sz w:val="24"/>
+          <w:szCs w:val="24"/>
+          <w:shd w:val="clear" w:color="auto" w:fill="FFFFFF"/>
+          <w:lang w:val="en-IN"/>
+        </w:rPr>
+        <w:t>e parent nodes and child nodes.</w:t>
+      </w:r>
+    </w:p>
+    <w:p>
+      <w:pPr>
+        <w:spacing w:line="240" w:lineRule="auto"/>
+        <w:jc w:val="center"/>
+        <w:rPr>
+          <w:rFonts w:ascii="Times New Roman" w:hAnsi="Times New Roman" w:cs="Times New Roman"/>
+          <w:color w:val="333333"/>
+          <w:sz w:val="24"/>
+          <w:szCs w:val="24"/>
+          <w:shd w:val="clear" w:color="auto" w:fill="FFFFFF"/>
+          <w:lang w:val="en-IN"/>
+        </w:rPr>
+      </w:pPr>
+      <w:r>
+        <w:rPr>
+          <w:rFonts w:ascii="Times New Roman" w:hAnsi="Times New Roman" w:cs="Times New Roman"/>
+          <w:noProof/>
+          <w:color w:val="333333"/>
+          <w:sz w:val="24"/>
+          <w:szCs w:val="24"/>
+          <w:shd w:val="clear" w:color="auto" w:fill="FFFFFF"/>
+        </w:rPr>
+        <w:drawing>
+          <wp:inline distT="0" distB="0" distL="0" distR="0">
+            <wp:extent cx="2583180" cy="1442720"/>
+            <wp:effectExtent l="0" t="0" r="7620" b="5080"/>
+            <wp:docPr id="9" name="Picture 9"/>
+            <wp:cNvGraphicFramePr>
+              <a:graphicFrameLocks xmlns:a="http://schemas.openxmlformats.org/drawingml/2006/main" noChangeAspect="1"/>
+            </wp:cNvGraphicFramePr>
+            <a:graphic xmlns:a="http://schemas.openxmlformats.org/drawingml/2006/main">
+              <a:graphicData uri="http://schemas.openxmlformats.org/drawingml/2006/picture">
+                <pic:pic xmlns:pic="http://schemas.openxmlformats.org/drawingml/2006/picture">
+                  <pic:nvPicPr>
+                    <pic:cNvPr id="0" name="Picture 8"/>
+                    <pic:cNvPicPr>
+                      <a:picLocks noChangeAspect="1" noChangeArrowheads="1"/>
+                    </pic:cNvPicPr>
+                  </pic:nvPicPr>
+                  <pic:blipFill>
+                    <a:blip r:embed="rId14">
+                      <a:extLst>
+                        <a:ext uri="{28A0092B-C50C-407E-A947-70E740481C1C}">
+                          <a14:useLocalDpi xmlns:a14="http://schemas.microsoft.com/office/drawing/2010/main" val="0"/>
+                        </a:ext>
+                      </a:extLst>
+                    </a:blip>
+                    <a:srcRect/>
+                    <a:stretch>
+                      <a:fillRect/>
+                    </a:stretch>
+                  </pic:blipFill>
+                  <pic:spPr bwMode="auto">
+                    <a:xfrm>
+                      <a:off x="0" y="0"/>
+                      <a:ext cx="2589249" cy="1446110"/>
+                    </a:xfrm>
+                    <a:prstGeom prst="rect">
+                      <a:avLst/>
+                    </a:prstGeom>
+                    <a:noFill/>
+                    <a:ln>
+                      <a:noFill/>
+                    </a:ln>
+                  </pic:spPr>
+                </pic:pic>
+              </a:graphicData>
+            </a:graphic>
+          </wp:inline>
+        </w:drawing>
+      </w:r>
+    </w:p>
+    <w:p>
+      <w:pPr>
+        <w:spacing w:line="240" w:lineRule="auto"/>
+        <w:jc w:val="center"/>
+        <w:rPr>
+          <w:rFonts w:ascii="Times New Roman" w:hAnsi="Times New Roman" w:cs="Times New Roman"/>
+          <w:color w:val="333333"/>
+          <w:sz w:val="24"/>
+          <w:szCs w:val="24"/>
+          <w:shd w:val="clear" w:color="auto" w:fill="FFFFFF"/>
+          <w:lang w:val="en-IN"/>
+        </w:rPr>
+      </w:pPr>
+      <w:r>
+        <w:rPr>
+          <w:rFonts w:ascii="Times New Roman" w:hAnsi="Times New Roman" w:cs="Times New Roman"/>
+          <w:color w:val="333333"/>
+          <w:sz w:val="24"/>
+          <w:szCs w:val="24"/>
+          <w:shd w:val="clear" w:color="auto" w:fill="FFFFFF"/>
+          <w:lang w:val="en-IN"/>
+        </w:rPr>
+        <w:t>Fig. 2.6 An example of a logistic function</w:t>
+      </w:r>
+    </w:p>
+    <w:p>
+      <w:pPr>
+        <w:spacing w:line="240" w:lineRule="auto"/>
+        <w:ind w:firstLine="1134"/>
+        <w:jc w:val="both"/>
+        <w:rPr>
+          <w:rFonts w:ascii="Times New Roman" w:hAnsi="Times New Roman" w:cs="Times New Roman"/>
+          <w:color w:val="333333"/>
+          <w:sz w:val="24"/>
+          <w:szCs w:val="24"/>
+          <w:shd w:val="clear" w:color="auto" w:fill="FFFFFF"/>
+          <w:lang w:val="en-IN"/>
+        </w:rPr>
+      </w:pPr>
+      <w:r>
+        <w:rPr>
+          <w:rFonts w:ascii="Times New Roman" w:hAnsi="Times New Roman" w:cs="Times New Roman"/>
+          <w:color w:val="333333"/>
+          <w:sz w:val="24"/>
+          <w:szCs w:val="24"/>
+          <w:shd w:val="clear" w:color="auto" w:fill="FFFFFF"/>
+          <w:lang w:val="en-IN"/>
+        </w:rPr>
+        <w:lastRenderedPageBreak/>
+        <w:t>Logistic regression [26] is a classification algorithm that uses a polynomial regression model which uses just one estimator. The classification algorithm lays out the decision boundary when classifying two classes, also providing us with the probability associated with both the classes.</w:t>
+      </w:r>
+      <w:r>
+        <w:rPr>
+          <w:rFonts w:ascii="Times New Roman" w:hAnsi="Times New Roman" w:cs="Times New Roman"/>
+          <w:color w:val="333333"/>
+          <w:sz w:val="24"/>
+          <w:szCs w:val="24"/>
+          <w:shd w:val="clear" w:color="auto" w:fill="FFFFFF"/>
+          <w:lang w:val="en-IN"/>
+        </w:rPr>
+        <w:t xml:space="preserve"> Multilayer </w:t>
+      </w:r>
+      <w:r>
+        <w:rPr>
+          <w:rFonts w:ascii="Times New Roman" w:hAnsi="Times New Roman" w:cs="Times New Roman"/>
+          <w:color w:val="333333"/>
+          <w:sz w:val="24"/>
+          <w:szCs w:val="24"/>
+          <w:shd w:val="clear" w:color="auto" w:fill="FFFFFF"/>
+          <w:lang w:val="en-IN"/>
+        </w:rPr>
+        <w:t>perceptron</w:t>
+      </w:r>
+      <w:r>
+        <w:rPr>
+          <w:rFonts w:ascii="Times New Roman" w:hAnsi="Times New Roman" w:cs="Times New Roman"/>
+          <w:color w:val="333333"/>
+          <w:sz w:val="24"/>
+          <w:szCs w:val="24"/>
+          <w:shd w:val="clear" w:color="auto" w:fill="FFFFFF"/>
+          <w:lang w:val="en-IN"/>
+        </w:rPr>
+        <w:t xml:space="preserve"> </w:t>
+      </w:r>
+      <w:r>
+        <w:rPr>
+          <w:rFonts w:ascii="Times New Roman" w:hAnsi="Times New Roman" w:cs="Times New Roman"/>
+          <w:color w:val="333333"/>
+          <w:sz w:val="24"/>
+          <w:szCs w:val="24"/>
+          <w:shd w:val="clear" w:color="auto" w:fill="FFFFFF"/>
+          <w:lang w:val="en-IN"/>
+        </w:rPr>
+        <w:t>differs</w:t>
+      </w:r>
+      <w:r>
+        <w:rPr>
+          <w:rFonts w:ascii="Times New Roman" w:hAnsi="Times New Roman" w:cs="Times New Roman"/>
+          <w:color w:val="333333"/>
+          <w:sz w:val="24"/>
+          <w:szCs w:val="24"/>
+          <w:shd w:val="clear" w:color="auto" w:fill="FFFFFF"/>
+          <w:lang w:val="en-IN"/>
+        </w:rPr>
+        <w:t xml:space="preserve"> from neural networks in the sense that [26], the weight updates in a perceptron follow a quadratic problem [26] and have linear constraints [26], in contrast to solving nonlinea</w:t>
+      </w:r>
+      <w:r>
+        <w:rPr>
+          <w:rFonts w:ascii="Times New Roman" w:hAnsi="Times New Roman" w:cs="Times New Roman"/>
+          <w:color w:val="333333"/>
+          <w:sz w:val="24"/>
+          <w:szCs w:val="24"/>
+          <w:shd w:val="clear" w:color="auto" w:fill="FFFFFF"/>
+          <w:lang w:val="en-IN"/>
+        </w:rPr>
+        <w:t xml:space="preserve">r functions in neural networks. </w:t>
+      </w:r>
+      <w:r>
+        <w:rPr>
+          <w:rFonts w:ascii="Times New Roman" w:hAnsi="Times New Roman" w:cs="Times New Roman"/>
+          <w:color w:val="333333"/>
+          <w:sz w:val="24"/>
+          <w:szCs w:val="24"/>
+          <w:shd w:val="clear" w:color="auto" w:fill="FFFFFF"/>
+          <w:lang w:val="en-IN"/>
+        </w:rPr>
+        <w:t xml:space="preserve">Support Vector Machines [26] convert a lower-dimensional input data into a feature space with a higher dimension. Then the algorithm tries to find the best separator to differentiate the classes which are drawn as a hyperplane with the closes points to the hyperplane acting as the support vectors for the classification boundary. </w:t>
+      </w:r>
+    </w:p>
+    <w:p>
+      <w:pPr>
+        <w:spacing w:line="240" w:lineRule="auto"/>
+        <w:jc w:val="center"/>
+        <w:rPr>
+          <w:rFonts w:ascii="Times New Roman" w:hAnsi="Times New Roman" w:cs="Times New Roman"/>
+          <w:color w:val="333333"/>
+          <w:sz w:val="24"/>
+          <w:szCs w:val="24"/>
+          <w:shd w:val="clear" w:color="auto" w:fill="FFFFFF"/>
+          <w:lang w:val="en-IN"/>
+        </w:rPr>
+      </w:pPr>
+      <w:r>
+        <w:rPr>
+          <w:rFonts w:ascii="Times New Roman" w:hAnsi="Times New Roman" w:cs="Times New Roman"/>
+          <w:noProof/>
+          <w:color w:val="333333"/>
+          <w:sz w:val="24"/>
+          <w:szCs w:val="24"/>
+          <w:shd w:val="clear" w:color="auto" w:fill="FFFFFF"/>
+        </w:rPr>
+        <w:drawing>
+          <wp:inline distT="0" distB="0" distL="0" distR="0">
+            <wp:extent cx="3931920" cy="2635946"/>
+            <wp:effectExtent l="0" t="0" r="0" b="0"/>
+            <wp:docPr id="10" name="Picture 10"/>
+            <wp:cNvGraphicFramePr>
+              <a:graphicFrameLocks xmlns:a="http://schemas.openxmlformats.org/drawingml/2006/main" noChangeAspect="1"/>
+            </wp:cNvGraphicFramePr>
+            <a:graphic xmlns:a="http://schemas.openxmlformats.org/drawingml/2006/main">
+              <a:graphicData uri="http://schemas.openxmlformats.org/drawingml/2006/picture">
+                <pic:pic xmlns:pic="http://schemas.openxmlformats.org/drawingml/2006/picture">
+                  <pic:nvPicPr>
+                    <pic:cNvPr id="0" name="Picture 9"/>
+                    <pic:cNvPicPr>
+                      <a:picLocks noChangeAspect="1" noChangeArrowheads="1"/>
+                    </pic:cNvPicPr>
+                  </pic:nvPicPr>
+                  <pic:blipFill>
+                    <a:blip r:embed="rId15" cstate="print">
+                      <a:extLst>
+                        <a:ext uri="{28A0092B-C50C-407E-A947-70E740481C1C}">
+                          <a14:useLocalDpi xmlns:a14="http://schemas.microsoft.com/office/drawing/2010/main" val="0"/>
+                        </a:ext>
+                      </a:extLst>
+                    </a:blip>
+                    <a:srcRect/>
+                    <a:stretch>
+                      <a:fillRect/>
+                    </a:stretch>
+                  </pic:blipFill>
+                  <pic:spPr bwMode="auto">
+                    <a:xfrm>
+                      <a:off x="0" y="0"/>
+                      <a:ext cx="3937072" cy="2639400"/>
+                    </a:xfrm>
+                    <a:prstGeom prst="rect">
+                      <a:avLst/>
+                    </a:prstGeom>
+                    <a:noFill/>
+                    <a:ln>
+                      <a:noFill/>
+                    </a:ln>
+                  </pic:spPr>
+                </pic:pic>
+              </a:graphicData>
+            </a:graphic>
+          </wp:inline>
+        </w:drawing>
+      </w:r>
+    </w:p>
+    <w:p>
+      <w:pPr>
+        <w:spacing w:line="240" w:lineRule="auto"/>
+        <w:jc w:val="center"/>
+        <w:rPr>
+          <w:rFonts w:ascii="Times New Roman" w:hAnsi="Times New Roman" w:cs="Times New Roman"/>
+          <w:color w:val="333333"/>
+          <w:sz w:val="24"/>
+          <w:szCs w:val="24"/>
+          <w:shd w:val="clear" w:color="auto" w:fill="FFFFFF"/>
+          <w:lang w:val="en-IN"/>
+        </w:rPr>
+      </w:pPr>
+      <w:r>
+        <w:rPr>
+          <w:rFonts w:ascii="Times New Roman" w:hAnsi="Times New Roman" w:cs="Times New Roman"/>
+          <w:color w:val="333333"/>
+          <w:sz w:val="24"/>
+          <w:szCs w:val="24"/>
+          <w:shd w:val="clear" w:color="auto" w:fill="FFFFFF"/>
+          <w:lang w:val="en-IN"/>
+        </w:rPr>
+        <w:t>Fig. 2.7 Support Vector Machine [21]</w:t>
+      </w:r>
+    </w:p>
+    <w:p>
+      <w:pPr>
+        <w:spacing w:line="240" w:lineRule="auto"/>
+        <w:ind w:firstLine="1134"/>
+        <w:jc w:val="both"/>
+        <w:rPr>
+          <w:rFonts w:ascii="Times New Roman" w:hAnsi="Times New Roman" w:cs="Times New Roman"/>
+          <w:color w:val="333333"/>
+          <w:sz w:val="24"/>
+          <w:szCs w:val="24"/>
+          <w:shd w:val="clear" w:color="auto" w:fill="FFFFFF"/>
+          <w:lang w:val="en-IN"/>
+        </w:rPr>
+      </w:pPr>
+      <w:r>
+        <w:rPr>
+          <w:rFonts w:ascii="Times New Roman" w:hAnsi="Times New Roman" w:cs="Times New Roman"/>
+          <w:color w:val="333333"/>
+          <w:sz w:val="24"/>
+          <w:szCs w:val="24"/>
+          <w:shd w:val="clear" w:color="auto" w:fill="FFFFFF"/>
+          <w:lang w:val="en-IN"/>
+        </w:rPr>
+        <w:t>A decision</w:t>
+      </w:r>
+      <w:r>
+        <w:rPr>
+          <w:rFonts w:ascii="Times New Roman" w:hAnsi="Times New Roman" w:cs="Times New Roman"/>
+          <w:color w:val="333333"/>
+          <w:sz w:val="24"/>
+          <w:szCs w:val="24"/>
+          <w:shd w:val="clear" w:color="auto" w:fill="FFFFFF"/>
+          <w:lang w:val="en-IN"/>
+        </w:rPr>
+        <w:t xml:space="preserve"> tree</w:t>
+      </w:r>
+      <w:r>
+        <w:rPr>
+          <w:rFonts w:ascii="Times New Roman" w:hAnsi="Times New Roman" w:cs="Times New Roman"/>
+          <w:color w:val="333333"/>
+          <w:sz w:val="24"/>
+          <w:szCs w:val="24"/>
+          <w:shd w:val="clear" w:color="auto" w:fill="FFFFFF"/>
+          <w:lang w:val="en-IN"/>
+        </w:rPr>
+        <w:t xml:space="preserve"> [26]</w:t>
+      </w:r>
+      <w:r>
+        <w:rPr>
+          <w:rFonts w:ascii="Times New Roman" w:hAnsi="Times New Roman" w:cs="Times New Roman"/>
+          <w:color w:val="333333"/>
+          <w:sz w:val="24"/>
+          <w:szCs w:val="24"/>
+          <w:shd w:val="clear" w:color="auto" w:fill="FFFFFF"/>
+          <w:lang w:val="en-IN"/>
+        </w:rPr>
+        <w:t xml:space="preserve"> in layman’s terms tends to follow the “if not this, then this” approach. Nodes in the decision trees compare features among themselves when traversing the length of the tree </w:t>
+      </w:r>
+      <w:r>
+        <w:rPr>
+          <w:rFonts w:ascii="Times New Roman" w:hAnsi="Times New Roman" w:cs="Times New Roman"/>
+          <w:color w:val="333333"/>
+          <w:sz w:val="24"/>
+          <w:szCs w:val="24"/>
+          <w:shd w:val="clear" w:color="auto" w:fill="FFFFFF"/>
+          <w:lang w:val="en-IN"/>
+        </w:rPr>
+        <w:t>telling what value a specific node can take. Thus when traversing starts from the root the feature values present in the node then help in classifying based on the node value.</w:t>
+      </w:r>
+    </w:p>
+    <w:p>
+      <w:pPr>
+        <w:spacing w:line="240" w:lineRule="auto"/>
+        <w:jc w:val="center"/>
+        <w:rPr>
+          <w:rFonts w:ascii="Times New Roman" w:hAnsi="Times New Roman" w:cs="Times New Roman"/>
+          <w:color w:val="333333"/>
+          <w:sz w:val="24"/>
+          <w:szCs w:val="24"/>
+          <w:shd w:val="clear" w:color="auto" w:fill="FFFFFF"/>
+          <w:lang w:val="en-IN"/>
+        </w:rPr>
+      </w:pPr>
+      <w:r>
+        <w:rPr>
+          <w:rFonts w:ascii="Times New Roman" w:hAnsi="Times New Roman" w:cs="Times New Roman"/>
+          <w:noProof/>
+          <w:color w:val="333333"/>
+          <w:sz w:val="24"/>
+          <w:szCs w:val="24"/>
+          <w:shd w:val="clear" w:color="auto" w:fill="FFFFFF"/>
+        </w:rPr>
+        <w:lastRenderedPageBreak/>
+        <w:drawing>
+          <wp:inline distT="0" distB="0" distL="0" distR="0">
+            <wp:extent cx="3931920" cy="2354547"/>
+            <wp:effectExtent l="0" t="0" r="0" b="8255"/>
+            <wp:docPr id="7" name="Picture 7"/>
+            <wp:cNvGraphicFramePr>
+              <a:graphicFrameLocks xmlns:a="http://schemas.openxmlformats.org/drawingml/2006/main" noChangeAspect="1"/>
+            </wp:cNvGraphicFramePr>
+            <a:graphic xmlns:a="http://schemas.openxmlformats.org/drawingml/2006/main">
+              <a:graphicData uri="http://schemas.openxmlformats.org/drawingml/2006/picture">
+                <pic:pic xmlns:pic="http://schemas.openxmlformats.org/drawingml/2006/picture">
+                  <pic:nvPicPr>
+                    <pic:cNvPr id="0" name="Picture 6"/>
+                    <pic:cNvPicPr>
+                      <a:picLocks noChangeAspect="1" noChangeArrowheads="1"/>
+                    </pic:cNvPicPr>
+                  </pic:nvPicPr>
+                  <pic:blipFill>
+                    <a:blip r:embed="rId16">
+                      <a:extLst>
+                        <a:ext uri="{28A0092B-C50C-407E-A947-70E740481C1C}">
+                          <a14:useLocalDpi xmlns:a14="http://schemas.microsoft.com/office/drawing/2010/main" val="0"/>
+                        </a:ext>
+                      </a:extLst>
+                    </a:blip>
+                    <a:srcRect/>
+                    <a:stretch>
+                      <a:fillRect/>
+                    </a:stretch>
+                  </pic:blipFill>
+                  <pic:spPr bwMode="auto">
+                    <a:xfrm>
+                      <a:off x="0" y="0"/>
+                      <a:ext cx="3948958" cy="2364750"/>
+                    </a:xfrm>
+                    <a:prstGeom prst="rect">
+                      <a:avLst/>
+                    </a:prstGeom>
+                    <a:noFill/>
+                    <a:ln>
+                      <a:noFill/>
+                    </a:ln>
+                  </pic:spPr>
+                </pic:pic>
+              </a:graphicData>
+            </a:graphic>
+          </wp:inline>
+        </w:drawing>
+      </w:r>
+    </w:p>
+    <w:p>
+      <w:pPr>
+        <w:spacing w:line="240" w:lineRule="auto"/>
+        <w:jc w:val="center"/>
+        <w:rPr>
+          <w:rFonts w:ascii="Times New Roman" w:hAnsi="Times New Roman" w:cs="Times New Roman"/>
+          <w:color w:val="333333"/>
+          <w:sz w:val="24"/>
+          <w:szCs w:val="24"/>
+          <w:shd w:val="clear" w:color="auto" w:fill="FFFFFF"/>
+          <w:lang w:val="en-IN"/>
+        </w:rPr>
+      </w:pPr>
+      <w:r>
+        <w:rPr>
+          <w:rFonts w:ascii="Times New Roman" w:hAnsi="Times New Roman" w:cs="Times New Roman"/>
+          <w:color w:val="333333"/>
+          <w:sz w:val="24"/>
+          <w:szCs w:val="24"/>
+          <w:shd w:val="clear" w:color="auto" w:fill="FFFFFF"/>
+          <w:lang w:val="en-IN"/>
+        </w:rPr>
+        <w:t>F</w:t>
+      </w:r>
+      <w:r>
+        <w:rPr>
+          <w:rFonts w:ascii="Times New Roman" w:hAnsi="Times New Roman" w:cs="Times New Roman"/>
+          <w:color w:val="333333"/>
+          <w:sz w:val="24"/>
+          <w:szCs w:val="24"/>
+          <w:shd w:val="clear" w:color="auto" w:fill="FFFFFF"/>
+          <w:lang w:val="en-IN"/>
+        </w:rPr>
+        <w:t>ig. 2.8</w:t>
+      </w:r>
+      <w:r>
+        <w:rPr>
+          <w:rFonts w:ascii="Times New Roman" w:hAnsi="Times New Roman" w:cs="Times New Roman"/>
+          <w:color w:val="333333"/>
+          <w:sz w:val="24"/>
+          <w:szCs w:val="24"/>
+          <w:shd w:val="clear" w:color="auto" w:fill="FFFFFF"/>
+          <w:lang w:val="en-IN"/>
+        </w:rPr>
+        <w:t xml:space="preserve"> </w:t>
+      </w:r>
+      <w:proofErr w:type="gramStart"/>
+      <w:r>
+        <w:rPr>
+          <w:rFonts w:ascii="Times New Roman" w:hAnsi="Times New Roman" w:cs="Times New Roman"/>
+          <w:color w:val="333333"/>
+          <w:sz w:val="24"/>
+          <w:szCs w:val="24"/>
+          <w:shd w:val="clear" w:color="auto" w:fill="FFFFFF"/>
+          <w:lang w:val="en-IN"/>
+        </w:rPr>
+        <w:t>A</w:t>
+      </w:r>
+      <w:proofErr w:type="gramEnd"/>
+      <w:r>
+        <w:rPr>
+          <w:rFonts w:ascii="Times New Roman" w:hAnsi="Times New Roman" w:cs="Times New Roman"/>
+          <w:color w:val="333333"/>
+          <w:sz w:val="24"/>
+          <w:szCs w:val="24"/>
+          <w:shd w:val="clear" w:color="auto" w:fill="FFFFFF"/>
+          <w:lang w:val="en-IN"/>
+        </w:rPr>
+        <w:t xml:space="preserve"> decision tree approach [26]</w:t>
+      </w:r>
+    </w:p>
+    <w:p>
+      <w:pPr>
+        <w:spacing w:line="240" w:lineRule="auto"/>
+        <w:rPr>
+          <w:rFonts w:ascii="Times New Roman" w:hAnsi="Times New Roman" w:cs="Times New Roman"/>
+          <w:b/>
+          <w:color w:val="333333"/>
+          <w:sz w:val="28"/>
+          <w:szCs w:val="28"/>
+          <w:shd w:val="clear" w:color="auto" w:fill="FFFFFF"/>
+          <w:lang w:val="en-IN"/>
+        </w:rPr>
+      </w:pPr>
+    </w:p>
+    <w:p>
+      <w:pPr>
+        <w:spacing w:line="240" w:lineRule="auto"/>
+        <w:rPr>
+          <w:rFonts w:ascii="Times New Roman" w:hAnsi="Times New Roman" w:cs="Times New Roman"/>
+          <w:b/>
+          <w:color w:val="333333"/>
+          <w:sz w:val="28"/>
+          <w:szCs w:val="28"/>
+          <w:shd w:val="clear" w:color="auto" w:fill="FFFFFF"/>
+          <w:lang w:val="en-IN"/>
+        </w:rPr>
+      </w:pPr>
+      <w:r>
+        <w:rPr>
+          <w:rFonts w:ascii="Times New Roman" w:hAnsi="Times New Roman" w:cs="Times New Roman"/>
+          <w:b/>
+          <w:color w:val="333333"/>
+          <w:sz w:val="28"/>
+          <w:szCs w:val="28"/>
+          <w:shd w:val="clear" w:color="auto" w:fill="FFFFFF"/>
+          <w:lang w:val="en-IN"/>
+        </w:rPr>
+        <w:t xml:space="preserve">2.3 </w:t>
+      </w:r>
+      <w:r>
+        <w:rPr>
+          <w:rFonts w:ascii="Times New Roman" w:hAnsi="Times New Roman" w:cs="Times New Roman"/>
+          <w:b/>
+          <w:color w:val="333333"/>
+          <w:sz w:val="28"/>
+          <w:szCs w:val="28"/>
+          <w:shd w:val="clear" w:color="auto" w:fill="FFFFFF"/>
+          <w:lang w:val="en-IN"/>
+        </w:rPr>
+        <w:t>Unsupervised Learning</w:t>
+      </w:r>
+    </w:p>
+    <w:p>
+      <w:pPr>
+        <w:spacing w:line="240" w:lineRule="auto"/>
+        <w:rPr>
+          <w:rFonts w:ascii="Times New Roman" w:hAnsi="Times New Roman" w:cs="Times New Roman"/>
+          <w:b/>
+          <w:color w:val="333333"/>
+          <w:sz w:val="28"/>
+          <w:szCs w:val="28"/>
+          <w:shd w:val="clear" w:color="auto" w:fill="FFFFFF"/>
+          <w:lang w:val="en-IN"/>
+        </w:rPr>
+      </w:pPr>
+    </w:p>
+    <w:p>
+      <w:pPr>
+        <w:spacing w:line="240" w:lineRule="auto"/>
+        <w:ind w:firstLine="1134"/>
+        <w:jc w:val="both"/>
+        <w:rPr>
+          <w:rFonts w:ascii="Times New Roman" w:hAnsi="Times New Roman" w:cs="Times New Roman"/>
+          <w:color w:val="333333"/>
+          <w:sz w:val="24"/>
+          <w:szCs w:val="24"/>
+          <w:shd w:val="clear" w:color="auto" w:fill="FFFFFF"/>
+          <w:lang w:val="en-IN"/>
+        </w:rPr>
+      </w:pPr>
+      <w:r>
+        <w:rPr>
+          <w:rFonts w:ascii="Times New Roman" w:hAnsi="Times New Roman" w:cs="Times New Roman"/>
+          <w:color w:val="333333"/>
+          <w:sz w:val="24"/>
+          <w:szCs w:val="24"/>
+          <w:shd w:val="clear" w:color="auto" w:fill="FFFFFF"/>
+          <w:lang w:val="en-IN"/>
+        </w:rPr>
+        <w:t>The availability of labelled data sure makes life easier when being used for classification as well as regression. But what happens if we want to classify the given data but no target label is given? That is where unsupervised learning</w:t>
+      </w:r>
+      <w:r>
+        <w:rPr>
+          <w:rFonts w:ascii="Times New Roman" w:hAnsi="Times New Roman" w:cs="Times New Roman"/>
+          <w:color w:val="333333"/>
+          <w:sz w:val="24"/>
+          <w:szCs w:val="24"/>
+          <w:shd w:val="clear" w:color="auto" w:fill="FFFFFF"/>
+          <w:lang w:val="en-IN"/>
+        </w:rPr>
+        <w:t xml:space="preserve"> [27]</w:t>
+      </w:r>
+      <w:r>
+        <w:rPr>
+          <w:rFonts w:ascii="Times New Roman" w:hAnsi="Times New Roman" w:cs="Times New Roman"/>
+          <w:color w:val="333333"/>
+          <w:sz w:val="24"/>
+          <w:szCs w:val="24"/>
+          <w:shd w:val="clear" w:color="auto" w:fill="FFFFFF"/>
+          <w:lang w:val="en-IN"/>
+        </w:rPr>
+        <w:t xml:space="preserve"> comes </w:t>
+      </w:r>
+      <w:r>
+        <w:rPr>
+          <w:rFonts w:ascii="Times New Roman" w:hAnsi="Times New Roman" w:cs="Times New Roman"/>
+          <w:color w:val="333333"/>
+          <w:sz w:val="24"/>
+          <w:szCs w:val="24"/>
+          <w:shd w:val="clear" w:color="auto" w:fill="FFFFFF"/>
+          <w:lang w:val="en-IN"/>
+        </w:rPr>
+        <w:t>into</w:t>
+      </w:r>
+      <w:r>
+        <w:rPr>
+          <w:rFonts w:ascii="Times New Roman" w:hAnsi="Times New Roman" w:cs="Times New Roman"/>
+          <w:color w:val="333333"/>
+          <w:sz w:val="24"/>
+          <w:szCs w:val="24"/>
+          <w:shd w:val="clear" w:color="auto" w:fill="FFFFFF"/>
+          <w:lang w:val="en-IN"/>
+        </w:rPr>
+        <w:t xml:space="preserve"> the picture. When we are bound to find hidden patterns which is the main aim of a pattern recognition system, having unlabelled data might cause hindrance, thus unsupervised machine learning models find out patterns on their own which any supervision from the training dataset. In contrast to supervised learning models, these algorithms try to capture the hidden patterns in the dataset, bringing together the data based on the number of similarities and then compressing them for presentation.</w:t>
+      </w:r>
+      <w:r>
+        <w:rPr>
+          <w:rFonts w:ascii="Times New Roman" w:hAnsi="Times New Roman" w:cs="Times New Roman"/>
+          <w:color w:val="333333"/>
+          <w:sz w:val="24"/>
+          <w:szCs w:val="24"/>
+          <w:shd w:val="clear" w:color="auto" w:fill="FFFFFF"/>
+          <w:lang w:val="en-IN"/>
+        </w:rPr>
+        <w:t xml:space="preserve"> In the same way, as we differentiate supervised learning in classification and regression, here we bifurcate the unsupervised learning methodology in clustering and association.</w:t>
+      </w:r>
+    </w:p>
+    <w:p>
+      <w:pPr>
+        <w:spacing w:line="240" w:lineRule="auto"/>
+        <w:ind w:firstLine="1134"/>
+        <w:jc w:val="both"/>
+        <w:rPr>
+          <w:rFonts w:ascii="Times New Roman" w:hAnsi="Times New Roman" w:cs="Times New Roman"/>
+          <w:color w:val="333333"/>
+          <w:sz w:val="24"/>
+          <w:szCs w:val="24"/>
+          <w:shd w:val="clear" w:color="auto" w:fill="FFFFFF"/>
+          <w:lang w:val="en-IN"/>
+        </w:rPr>
+      </w:pPr>
+    </w:p>
+    <w:p>
+      <w:pPr>
+        <w:spacing w:line="240" w:lineRule="auto"/>
+        <w:ind w:firstLine="1134"/>
+        <w:jc w:val="both"/>
+        <w:rPr>
+          <w:rFonts w:ascii="Times New Roman" w:hAnsi="Times New Roman" w:cs="Times New Roman"/>
+          <w:color w:val="333333"/>
+          <w:sz w:val="24"/>
+          <w:szCs w:val="24"/>
+          <w:shd w:val="clear" w:color="auto" w:fill="FFFFFF"/>
+          <w:lang w:val="en-IN"/>
+        </w:rPr>
+      </w:pPr>
+      <w:r>
+        <w:rPr>
+          <w:rFonts w:ascii="Times New Roman" w:hAnsi="Times New Roman" w:cs="Times New Roman"/>
+          <w:color w:val="333333"/>
+          <w:sz w:val="24"/>
+          <w:szCs w:val="24"/>
+          <w:shd w:val="clear" w:color="auto" w:fill="FFFFFF"/>
+          <w:lang w:val="en-IN"/>
+        </w:rPr>
+        <w:t xml:space="preserve">When given a collection of unlabelled data, it is assumed that it will have in some sense among them a level of similarity and this is what a clustering algorithm tries to find out. Clustering algorithms tries to find out clusters of data that have the most amount of similarity among themselves and then group them together in one of the clusters. Some of the clustering techniques are k-means clustering [28], K-Nearest Neighbours [29], Hierarchical clustering [30], Principal Component Analysis [31] </w:t>
+      </w:r>
+      <w:r>
+        <w:rPr>
+          <w:rFonts w:ascii="Times New Roman" w:hAnsi="Times New Roman" w:cs="Times New Roman"/>
+          <w:color w:val="333333"/>
+          <w:sz w:val="24"/>
+          <w:szCs w:val="24"/>
+          <w:shd w:val="clear" w:color="auto" w:fill="FFFFFF"/>
+          <w:lang w:val="en-IN"/>
+        </w:rPr>
+        <w:lastRenderedPageBreak/>
+        <w:t>Singular Value Decomposition [32], Independent Component Analysis [33] [34]</w:t>
+      </w:r>
+      <w:r>
+        <w:rPr>
+          <w:rFonts w:ascii="Times New Roman" w:hAnsi="Times New Roman" w:cs="Times New Roman"/>
+          <w:color w:val="333333"/>
+          <w:sz w:val="24"/>
+          <w:szCs w:val="24"/>
+          <w:shd w:val="clear" w:color="auto" w:fill="FFFFFF"/>
+          <w:lang w:val="en-IN"/>
+        </w:rPr>
+        <w:t xml:space="preserve"> and many more</w:t>
       </w:r>
       <w:bookmarkStart w:id="0" w:name="_GoBack"/>
       <w:bookmarkEnd w:id="0"/>
+      <w:r>
+        <w:rPr>
+          <w:rFonts w:ascii="Times New Roman" w:hAnsi="Times New Roman" w:cs="Times New Roman"/>
+          <w:color w:val="333333"/>
+          <w:sz w:val="24"/>
+          <w:szCs w:val="24"/>
+          <w:shd w:val="clear" w:color="auto" w:fill="FFFFFF"/>
+          <w:lang w:val="en-IN"/>
+        </w:rPr>
+        <w:t>.</w:t>
+      </w:r>
+    </w:p>
+    <w:p>
+      <w:pPr>
+        <w:spacing w:line="240" w:lineRule="auto"/>
+        <w:ind w:firstLine="1134"/>
+        <w:jc w:val="both"/>
+        <w:rPr>
+          <w:rFonts w:ascii="Times New Roman" w:hAnsi="Times New Roman" w:cs="Times New Roman"/>
+          <w:color w:val="333333"/>
+          <w:sz w:val="24"/>
+          <w:szCs w:val="24"/>
+          <w:shd w:val="clear" w:color="auto" w:fill="FFFFFF"/>
+          <w:lang w:val="en-IN"/>
+        </w:rPr>
+      </w:pPr>
+    </w:p>
+    <w:p>
+      <w:pPr>
+        <w:spacing w:line="240" w:lineRule="auto"/>
+        <w:ind w:firstLine="1134"/>
+        <w:jc w:val="both"/>
+        <w:rPr>
+          <w:rFonts w:ascii="Times New Roman" w:hAnsi="Times New Roman" w:cs="Times New Roman"/>
+          <w:color w:val="333333"/>
+          <w:sz w:val="24"/>
+          <w:szCs w:val="24"/>
+          <w:shd w:val="clear" w:color="auto" w:fill="FFFFFF"/>
+          <w:lang w:val="en-IN"/>
+        </w:rPr>
+      </w:pPr>
+    </w:p>
+    <w:p>
+      <w:pPr>
+        <w:spacing w:line="240" w:lineRule="auto"/>
+        <w:rPr>
+          <w:rFonts w:ascii="Times New Roman" w:hAnsi="Times New Roman" w:cs="Times New Roman"/>
+          <w:b/>
+          <w:color w:val="333333"/>
+          <w:sz w:val="28"/>
+          <w:szCs w:val="28"/>
+          <w:shd w:val="clear" w:color="auto" w:fill="FFFFFF"/>
+          <w:lang w:val="en-IN"/>
+        </w:rPr>
+      </w:pPr>
+    </w:p>
+    <w:p>
+      <w:pPr>
+        <w:spacing w:line="240" w:lineRule="auto"/>
+        <w:ind w:firstLine="1134"/>
+        <w:rPr>
+          <w:rFonts w:ascii="Times New Roman" w:hAnsi="Times New Roman" w:cs="Times New Roman"/>
+          <w:color w:val="333333"/>
+          <w:sz w:val="24"/>
+          <w:szCs w:val="24"/>
+          <w:shd w:val="clear" w:color="auto" w:fill="FFFFFF"/>
+          <w:lang w:val="en-IN"/>
+        </w:rPr>
+      </w:pPr>
+    </w:p>
+    <w:p>
+      <w:pPr>
+        <w:spacing w:line="240" w:lineRule="auto"/>
+        <w:jc w:val="center"/>
+        <w:rPr>
+          <w:rFonts w:ascii="Times New Roman" w:hAnsi="Times New Roman" w:cs="Times New Roman"/>
+          <w:color w:val="333333"/>
+          <w:sz w:val="24"/>
+          <w:szCs w:val="24"/>
+          <w:shd w:val="clear" w:color="auto" w:fill="FFFFFF"/>
+          <w:lang w:val="en-IN"/>
+        </w:rPr>
+      </w:pPr>
     </w:p>
     <w:p>
       <w:pPr>
@@ -3419,7 +5099,7 @@
       </w:pPr>
     </w:p>
     <w:sectPr>
-      <w:footerReference w:type="default" r:id="rId11"/>
+      <w:footerReference w:type="default" r:id="rId17"/>
       <w:pgSz w:w="12240" w:h="15840"/>
       <w:pgMar w:top="2835" w:right="1418" w:bottom="1701" w:left="2268" w:header="720" w:footer="720" w:gutter="0"/>
       <w:cols w:space="720"/>
@@ -3504,7 +5184,7 @@
             <w:rFonts w:ascii="Times New Roman" w:hAnsi="Times New Roman" w:cs="Times New Roman"/>
             <w:noProof/>
           </w:rPr>
-          <w:t>8</w:t>
+          <w:t>13</w:t>
         </w:r>
         <w:r>
           <w:rPr>
@@ -4626,4 +6306,16 @@
     </a:ext>
   </a:extLst>
 </a:theme>
+</file>
+
+<file path=customXml/item1.xml><?xml version="1.0" encoding="utf-8"?>
+<b:Sources xmlns:b="http://schemas.openxmlformats.org/officeDocument/2006/bibliography" xmlns="http://schemas.openxmlformats.org/officeDocument/2006/bibliography" SelectedStyle="\APASixthEditionOfficeOnline.xsl" StyleName="APA" Version="6"/>
+</file>
+
+<file path=customXml/itemProps1.xml><?xml version="1.0" encoding="utf-8"?>
+<ds:datastoreItem xmlns:ds="http://schemas.openxmlformats.org/officeDocument/2006/customXml" ds:itemID="{1709891C-7EE8-4B2E-83EE-D70A624B343C}">
+  <ds:schemaRefs>
+    <ds:schemaRef ds:uri="http://schemas.openxmlformats.org/officeDocument/2006/bibliography"/>
+  </ds:schemaRefs>
+</ds:datastoreItem>
 </file>
</xml_diff>